<commit_message>
Write documentation for a5
</commit_message>
<xml_diff>
--- a/a1-Woerter-aufraeumen/Dokumentation.docx
+++ b/a1-Woerter-aufraeumen/Dokumentation.docx
@@ -40,13 +40,22 @@
       <w:pPr>
         <w:pStyle w:val="Untertitel"/>
         <w:spacing w:before="79" w:after="159"/>
+        <w:rPr>
+          <w:lang w:val="de-DE"/>
+        </w:rPr>
       </w:pPr>
       <w:bookmarkStart w:id="1" w:name="Ref_TeamId"/>
       <w:r>
+        <w:rPr>
+          <w:lang w:val="de-DE"/>
+        </w:rPr>
         <w:t>Team-ID: 000</w:t>
       </w:r>
       <w:bookmarkEnd w:id="1"/>
       <w:r>
+        <w:rPr>
+          <w:lang w:val="de-DE"/>
+        </w:rPr>
         <w:t>87</w:t>
       </w:r>
     </w:p>
@@ -153,7 +162,7 @@
           <w:noProof/>
           <w:lang w:val="de-DE"/>
         </w:rPr>
-        <w:t>7. September 2020</w:t>
+        <w:t>8. September 2020</w:t>
       </w:r>
       <w:r>
         <w:rPr>
@@ -1067,6 +1076,7 @@
     <w:p>
       <w:pPr>
         <w:pStyle w:val="Textkrper"/>
+        <w:spacing w:line="240" w:lineRule="auto"/>
         <w:rPr>
           <w:lang w:val="de-DE"/>
         </w:rPr>
@@ -1109,6 +1119,7 @@
     <w:p>
       <w:pPr>
         <w:pStyle w:val="Textkrper"/>
+        <w:spacing w:line="240" w:lineRule="auto"/>
         <w:rPr>
           <w:lang w:val="de-DE"/>
         </w:rPr>
@@ -1165,6 +1176,7 @@
     <w:p>
       <w:pPr>
         <w:pStyle w:val="Textkrper"/>
+        <w:spacing w:line="240" w:lineRule="auto"/>
         <w:rPr>
           <w:lang w:val="de-DE"/>
         </w:rPr>
@@ -1207,6 +1219,7 @@
     <w:p>
       <w:pPr>
         <w:pStyle w:val="Textkrper"/>
+        <w:spacing w:line="240" w:lineRule="auto"/>
         <w:rPr>
           <w:lang w:val="de-DE"/>
         </w:rPr>
@@ -1262,10 +1275,10 @@
             <v:path o:extrusionok="f" gradientshapeok="t" o:connecttype="rect"/>
             <o:lock v:ext="edit" aspectratio="t"/>
           </v:shapetype>
-          <v:shape id="_x0000_i1060" type="#_x0000_t75" style="width:453.6pt;height:511.2pt" o:ole="">
+          <v:shape id="_x0000_i1025" type="#_x0000_t75" style="width:453.9pt;height:510.9pt" o:ole="">
             <v:imagedata r:id="rId8" o:title=""/>
           </v:shape>
-          <o:OLEObject Type="Embed" ProgID="Word.OpenDocumentText.12" ShapeID="_x0000_i1060" DrawAspect="Content" ObjectID="_1660984997" r:id="rId9"/>
+          <o:OLEObject Type="Embed" ProgID="Word.OpenDocumentText.12" ShapeID="_x0000_i1025" DrawAspect="Content" ObjectID="_1661061141" r:id="rId9"/>
         </w:object>
       </w:r>
       <w:r>
@@ -1351,14 +1364,27 @@
     <w:r>
       <w:t>/</w:t>
     </w:r>
-    <w:fldSimple w:instr=" NUMPAGES   \* MERGEFORMAT ">
-      <w:r>
-        <w:rPr>
-          <w:noProof/>
-        </w:rPr>
-        <w:t>2</w:t>
-      </w:r>
-    </w:fldSimple>
+    <w:r>
+      <w:fldChar w:fldCharType="begin"/>
+    </w:r>
+    <w:r>
+      <w:instrText xml:space="preserve"> NUMPAGES   \* MERGEFORMAT </w:instrText>
+    </w:r>
+    <w:r>
+      <w:fldChar w:fldCharType="separate"/>
+    </w:r>
+    <w:r>
+      <w:rPr>
+        <w:noProof/>
+      </w:rPr>
+      <w:t>2</w:t>
+    </w:r>
+    <w:r>
+      <w:rPr>
+        <w:noProof/>
+      </w:rPr>
+      <w:fldChar w:fldCharType="end"/>
+    </w:r>
   </w:p>
 </w:ftr>
 </file>
@@ -1401,27 +1427,14 @@
     <w:r>
       <w:t>/</w:t>
     </w:r>
-    <w:r>
-      <w:fldChar w:fldCharType="begin"/>
-    </w:r>
-    <w:r>
-      <w:instrText xml:space="preserve"> NUMPAGES   \* MERGEFORMAT </w:instrText>
-    </w:r>
-    <w:r>
-      <w:fldChar w:fldCharType="separate"/>
-    </w:r>
-    <w:r>
-      <w:rPr>
-        <w:noProof/>
-      </w:rPr>
-      <w:t>2</w:t>
-    </w:r>
-    <w:r>
-      <w:rPr>
-        <w:noProof/>
-      </w:rPr>
-      <w:fldChar w:fldCharType="end"/>
-    </w:r>
+    <w:fldSimple w:instr=" NUMPAGES   \* MERGEFORMAT ">
+      <w:r>
+        <w:rPr>
+          <w:noProof/>
+        </w:rPr>
+        <w:t>2</w:t>
+      </w:r>
+    </w:fldSimple>
   </w:p>
 </w:ftr>
 </file>
@@ -2056,7 +2069,7 @@
     <w:lsdException w:name="Table Web 2" w:semiHidden="1" w:unhideWhenUsed="1"/>
     <w:lsdException w:name="Table Web 3" w:semiHidden="1" w:unhideWhenUsed="1"/>
     <w:lsdException w:name="Balloon Text" w:semiHidden="1" w:unhideWhenUsed="1"/>
-    <w:lsdException w:name="Table Grid" w:semiHidden="1" w:uiPriority="59" w:unhideWhenUsed="1"/>
+    <w:lsdException w:name="Table Grid" w:uiPriority="59"/>
     <w:lsdException w:name="Table Theme" w:semiHidden="1" w:unhideWhenUsed="1"/>
     <w:lsdException w:name="Placeholder Text" w:semiHidden="1"/>
     <w:lsdException w:name="No Spacing" w:uiPriority="1" w:qFormat="1"/>

</xml_diff>